<commit_message>
changed initial to final on the spec
</commit_message>
<xml_diff>
--- a/docs/SpecialTopicsInComputerScienceSemester2Specs.docx
+++ b/docs/SpecialTopicsInComputerScienceSemester2Specs.docx
@@ -241,7 +241,10 @@
               <w:pStyle w:val="TableText"/>
             </w:pPr>
             <w:r>
-              <w:t>Initial Draft</w:t>
+              <w:t xml:space="preserve">Final </w:t>
+            </w:r>
+            <w:r>
+              <w:t>Draft</w:t>
             </w:r>
           </w:p>
         </w:tc>
@@ -1364,15 +1367,7 @@
               <w:t xml:space="preserve"> and switched to </w:t>
             </w:r>
             <w:r>
-              <w:t xml:space="preserve">using </w:t>
-            </w:r>
-            <w:proofErr w:type="spellStart"/>
-            <w:r>
-              <w:t>js</w:t>
-            </w:r>
-            <w:proofErr w:type="spellEnd"/>
-            <w:r>
-              <w:t xml:space="preserve"> to </w:t>
+              <w:t xml:space="preserve">using js to </w:t>
             </w:r>
             <w:r>
               <w:t>receive responses</w:t>
@@ -1540,15 +1535,7 @@
               <w:pStyle w:val="TableText"/>
             </w:pPr>
             <w:r>
-              <w:t>Created “</w:t>
-            </w:r>
-            <w:proofErr w:type="spellStart"/>
-            <w:r>
-              <w:t>sheetsdb</w:t>
-            </w:r>
-            <w:proofErr w:type="spellEnd"/>
-            <w:r>
-              <w:t>” branch making use of its API to send form responses to a google sheet</w:t>
+              <w:t>Created “sheetsdb” branch making use of its API to send form responses to a google sheet</w:t>
             </w:r>
           </w:p>
         </w:tc>
@@ -1875,13 +1862,8 @@
               <w:pStyle w:val="TableText"/>
             </w:pPr>
             <w:r>
-              <w:t xml:space="preserve">Updated header to be </w:t>
-            </w:r>
-            <w:proofErr w:type="spellStart"/>
-            <w:r>
-              <w:t>svg</w:t>
-            </w:r>
-            <w:proofErr w:type="spellEnd"/>
+              <w:t>Updated header to be svg</w:t>
+            </w:r>
           </w:p>
         </w:tc>
       </w:tr>
@@ -2127,15 +2109,7 @@
               <w:pStyle w:val="TableText"/>
             </w:pPr>
             <w:r>
-              <w:t xml:space="preserve">Changed comments </w:t>
-            </w:r>
-            <w:proofErr w:type="spellStart"/>
-            <w:r>
-              <w:t>form</w:t>
-            </w:r>
-            <w:proofErr w:type="spellEnd"/>
-            <w:r>
-              <w:t xml:space="preserve"> input to text area</w:t>
+              <w:t>Changed comments form input to text area</w:t>
             </w:r>
           </w:p>
         </w:tc>
@@ -2384,13 +2358,8 @@
               <w:t xml:space="preserve">Made memoriam name sorting </w:t>
             </w:r>
             <w:r>
-              <w:t xml:space="preserve">automatic using </w:t>
-            </w:r>
-            <w:proofErr w:type="spellStart"/>
-            <w:r>
-              <w:t>javascript</w:t>
-            </w:r>
-            <w:proofErr w:type="spellEnd"/>
+              <w:t>automatic using javascript</w:t>
+            </w:r>
           </w:p>
         </w:tc>
       </w:tr>
@@ -2885,16 +2854,8 @@
         <w:rPr>
           <w:rFonts w:ascii="Calibri" w:eastAsia="Yu Mincho" w:hAnsi="Calibri" w:cs="Arial"/>
         </w:rPr>
-        <w:t xml:space="preserve">Logistical information such as time, date, price, </w:t>
-      </w:r>
-      <w:proofErr w:type="spellStart"/>
-      <w:r>
-        <w:rPr>
-          <w:rFonts w:ascii="Calibri" w:eastAsia="Yu Mincho" w:hAnsi="Calibri" w:cs="Arial"/>
-        </w:rPr>
-        <w:t>etc</w:t>
-      </w:r>
-      <w:proofErr w:type="spellEnd"/>
+        <w:t>Logistical information such as time, date, price, etc</w:t>
+      </w:r>
     </w:p>
     <w:p>
       <w:pPr>
@@ -2925,19 +2886,11 @@
           <w:rFonts w:ascii="Calibri" w:eastAsia="Yu Mincho" w:hAnsi="Calibri" w:cs="Arial"/>
         </w:rPr>
       </w:pPr>
-      <w:proofErr w:type="spellStart"/>
       <w:r>
         <w:rPr>
           <w:rFonts w:ascii="Calibri" w:eastAsia="Yu Mincho" w:hAnsi="Calibri" w:cs="Arial"/>
         </w:rPr>
-        <w:t>Css</w:t>
-      </w:r>
-      <w:proofErr w:type="spellEnd"/>
-      <w:r>
-        <w:rPr>
-          <w:rFonts w:ascii="Calibri" w:eastAsia="Yu Mincho" w:hAnsi="Calibri" w:cs="Arial"/>
-        </w:rPr>
-        <w:t xml:space="preserve"> allowed us to work finishing touches like color and font choice </w:t>
+        <w:t xml:space="preserve">Css allowed us to work finishing touches like color and font choice </w:t>
       </w:r>
     </w:p>
     <w:p/>
@@ -3261,15 +3214,7 @@
         </w:numPr>
       </w:pPr>
       <w:r>
-        <w:t xml:space="preserve">Uses </w:t>
-      </w:r>
-      <w:proofErr w:type="spellStart"/>
-      <w:r>
-        <w:t>SheetsDB</w:t>
-      </w:r>
-      <w:proofErr w:type="spellEnd"/>
-      <w:r>
-        <w:t xml:space="preserve"> </w:t>
+        <w:t xml:space="preserve">Uses SheetsDB </w:t>
       </w:r>
       <w:r>
         <w:t>API to update google form</w:t>
@@ -3587,21 +3532,7 @@
         <w:rPr>
           <w:rFonts w:ascii="Calibri" w:eastAsia="Yu Mincho" w:hAnsi="Calibri" w:cs="Arial"/>
         </w:rPr>
-        <w:t xml:space="preserve">Divide each into div </w:t>
-      </w:r>
-      <w:proofErr w:type="spellStart"/>
-      <w:r>
-        <w:rPr>
-          <w:rFonts w:ascii="Calibri" w:eastAsia="Yu Mincho" w:hAnsi="Calibri" w:cs="Arial"/>
-        </w:rPr>
-        <w:t>classses</w:t>
-      </w:r>
-      <w:proofErr w:type="spellEnd"/>
-      <w:r>
-        <w:rPr>
-          <w:rFonts w:ascii="Calibri" w:eastAsia="Yu Mincho" w:hAnsi="Calibri" w:cs="Arial"/>
-        </w:rPr>
-        <w:t xml:space="preserve"> to clearly separate each activity</w:t>
+        <w:t>Divide each into div classses to clearly separate each activity</w:t>
       </w:r>
     </w:p>
     <w:p>
@@ -4622,15 +4553,7 @@
         </w:numPr>
       </w:pPr>
       <w:r>
-        <w:t xml:space="preserve">Mr. Magendanz wanted us to use </w:t>
-      </w:r>
-      <w:proofErr w:type="spellStart"/>
-      <w:r>
-        <w:t>javascript</w:t>
-      </w:r>
-      <w:proofErr w:type="spellEnd"/>
-      <w:r>
-        <w:t xml:space="preserve"> </w:t>
+        <w:t xml:space="preserve">Mr. Magendanz wanted us to use javascript </w:t>
       </w:r>
     </w:p>
     <w:p>

</xml_diff>